<commit_message>
codigo aps 4 e aps4 quase feita
</commit_message>
<xml_diff>
--- a/APS3.docx
+++ b/APS3.docx
@@ -1240,7 +1240,7 @@
                 <w:sz w:val="21"/>
                 <w:szCs w:val="21"/>
               </w:rPr>
-              <w:t>[ 75.         100.         100.         100.         100.        ]</w:t>
+              <w:t>[[ 75.         100.         100.         100.         100.        ]</w:t>
             </w:r>
           </w:p>
           <w:p>
@@ -1261,7 +1261,7 @@
                 <w:sz w:val="21"/>
                 <w:szCs w:val="21"/>
               </w:rPr>
-              <w:t> [ 75.          66.55384137  59.66218619  58.05998284  50.        ]</w:t>
+              <w:t> [ 75.          14.50826065   9.10882474  12.43937598  50.        ]</w:t>
             </w:r>
           </w:p>
           <w:p>
@@ -1282,7 +1282,7 @@
                 <w:sz w:val="21"/>
                 <w:szCs w:val="21"/>
               </w:rPr>
-              <w:t> [ 75.          47.59918277  34.97774711  37.4956752   50.        ]</w:t>
+              <w:t> [ 75.           6.86123452   0.89267789   4.704344    50.        ]</w:t>
             </w:r>
           </w:p>
           <w:p>
@@ -1303,7 +1303,7 @@
                 <w:sz w:val="21"/>
                 <w:szCs w:val="21"/>
               </w:rPr>
-              <w:t> [ 75.          32.57840723  19.2481559   24.08454869  50.        ]</w:t>
+              <w:t> [ 75.           6.23272196   0.48126266   4.16383729  50.        ]</w:t>
             </w:r>
           </w:p>
           <w:p>
@@ -1324,16 +1324,7 @@
                 <w:sz w:val="21"/>
                 <w:szCs w:val="21"/>
               </w:rPr>
-              <w:t> [ 75.           0.           0.           0.           0. </w:t>
-            </w:r>
-            <w:r>
-              <w:rPr>
-                <w:rFonts w:ascii="Consolas" w:hAnsi="Consolas"/>
-                <w:color w:val="BBBBBB"/>
-                <w:sz w:val="21"/>
-                <w:szCs w:val="21"/>
-              </w:rPr>
-              <w:t xml:space="preserve">       ]</w:t>
+              <w:t> [ 75.           0.           0.           0.          50.        ]]</w:t>
             </w:r>
           </w:p>
           <w:p>
@@ -1463,7 +1454,23 @@
                 <w:sz w:val="24"/>
                 <w:szCs w:val="24"/>
               </w:rPr>
-              <w:t>O maior erro foi de 0.00018706102616135518</w:t>
+              <w:t xml:space="preserve">O maior erro relativo é </w:t>
+            </w:r>
+            <w:r>
+              <w:rPr>
+                <w:rFonts w:asciiTheme="majorHAnsi" w:hAnsiTheme="majorHAnsi" w:cstheme="majorHAnsi"/>
+                <w:sz w:val="24"/>
+                <w:szCs w:val="24"/>
+              </w:rPr>
+              <w:t>0.00018706102616135518</w:t>
+            </w:r>
+            <w:r>
+              <w:rPr>
+                <w:rFonts w:asciiTheme="majorHAnsi" w:hAnsiTheme="majorHAnsi" w:cstheme="majorHAnsi"/>
+                <w:sz w:val="24"/>
+                <w:szCs w:val="24"/>
+              </w:rPr>
+              <w:t>.</w:t>
             </w:r>
           </w:p>
         </w:tc>
@@ -1573,6 +1580,213 @@
                 <w:szCs w:val="24"/>
               </w:rPr>
             </w:pPr>
+            <w:r>
+              <w:rPr>
+                <w:rFonts w:asciiTheme="majorHAnsi" w:eastAsiaTheme="minorEastAsia" w:hAnsiTheme="majorHAnsi" w:cstheme="majorHAnsi"/>
+                <w:sz w:val="24"/>
+                <w:szCs w:val="24"/>
+              </w:rPr>
+              <w:t xml:space="preserve">A fórmula utilizada para descobrir o maior valor de </w:t>
+            </w:r>
+            <m:oMath>
+              <m:r>
+                <m:rPr>
+                  <m:sty m:val="p"/>
+                </m:rPr>
+                <w:rPr>
+                  <w:rFonts w:ascii="Cambria Math" w:hAnsi="Cambria Math" w:cstheme="majorHAnsi"/>
+                  <w:sz w:val="24"/>
+                  <w:szCs w:val="24"/>
+                </w:rPr>
+                <m:t>Δ</m:t>
+              </m:r>
+              <m:r>
+                <w:rPr>
+                  <w:rFonts w:ascii="Cambria Math" w:hAnsi="Cambria Math" w:cstheme="majorHAnsi"/>
+                  <w:sz w:val="24"/>
+                  <w:szCs w:val="24"/>
+                </w:rPr>
+                <m:t>t</m:t>
+              </m:r>
+            </m:oMath>
+            <w:r>
+              <w:rPr>
+                <w:rFonts w:asciiTheme="majorHAnsi" w:eastAsiaTheme="minorEastAsia" w:hAnsiTheme="majorHAnsi" w:cstheme="majorHAnsi"/>
+                <w:sz w:val="24"/>
+                <w:szCs w:val="24"/>
+              </w:rPr>
+              <w:t xml:space="preserve"> é, </w:t>
+            </w:r>
+            <m:oMath>
+              <m:r>
+                <w:rPr>
+                  <w:rFonts w:ascii="Cambria Math" w:hAnsi="Cambria Math" w:cstheme="majorHAnsi"/>
+                  <w:sz w:val="24"/>
+                  <w:szCs w:val="24"/>
+                </w:rPr>
+                <m:t>Δt=</m:t>
+              </m:r>
+              <m:f>
+                <m:fPr>
+                  <m:ctrlPr>
+                    <w:rPr>
+                      <w:rFonts w:ascii="Cambria Math" w:hAnsi="Cambria Math" w:cstheme="majorHAnsi"/>
+                      <w:i/>
+                      <w:sz w:val="24"/>
+                      <w:szCs w:val="24"/>
+                    </w:rPr>
+                  </m:ctrlPr>
+                </m:fPr>
+                <m:num>
+                  <m:r>
+                    <w:rPr>
+                      <w:rFonts w:ascii="Cambria Math" w:hAnsi="Cambria Math" w:cstheme="majorHAnsi"/>
+                      <w:sz w:val="24"/>
+                      <w:szCs w:val="24"/>
+                    </w:rPr>
+                    <m:t>1</m:t>
+                  </m:r>
+                </m:num>
+                <m:den>
+                  <m:r>
+                    <w:rPr>
+                      <w:rFonts w:ascii="Cambria Math" w:hAnsi="Cambria Math" w:cstheme="majorHAnsi"/>
+                      <w:sz w:val="24"/>
+                      <w:szCs w:val="24"/>
+                    </w:rPr>
+                    <m:t>8</m:t>
+                  </m:r>
+                </m:den>
+              </m:f>
+              <m:f>
+                <m:fPr>
+                  <m:ctrlPr>
+                    <w:rPr>
+                      <w:rFonts w:ascii="Cambria Math" w:hAnsi="Cambria Math" w:cstheme="majorHAnsi"/>
+                      <w:i/>
+                      <w:sz w:val="24"/>
+                      <w:szCs w:val="24"/>
+                    </w:rPr>
+                  </m:ctrlPr>
+                </m:fPr>
+                <m:num>
+                  <m:r>
+                    <w:rPr>
+                      <w:rFonts w:ascii="Cambria Math" w:hAnsi="Cambria Math" w:cstheme="majorHAnsi"/>
+                      <w:sz w:val="24"/>
+                      <w:szCs w:val="24"/>
+                    </w:rPr>
+                    <m:t>Δ</m:t>
+                  </m:r>
+                  <m:sSup>
+                    <m:sSupPr>
+                      <m:ctrlPr>
+                        <w:rPr>
+                          <w:rFonts w:ascii="Cambria Math" w:hAnsi="Cambria Math" w:cstheme="majorHAnsi"/>
+                          <w:i/>
+                          <w:sz w:val="24"/>
+                          <w:szCs w:val="24"/>
+                        </w:rPr>
+                      </m:ctrlPr>
+                    </m:sSupPr>
+                    <m:e>
+                      <m:r>
+                        <w:rPr>
+                          <w:rFonts w:ascii="Cambria Math" w:hAnsi="Cambria Math" w:cstheme="majorHAnsi"/>
+                          <w:sz w:val="24"/>
+                          <w:szCs w:val="24"/>
+                        </w:rPr>
+                        <m:t>x</m:t>
+                      </m:r>
+                    </m:e>
+                    <m:sup>
+                      <m:r>
+                        <w:rPr>
+                          <w:rFonts w:ascii="Cambria Math" w:hAnsi="Cambria Math" w:cstheme="majorHAnsi"/>
+                          <w:sz w:val="24"/>
+                          <w:szCs w:val="24"/>
+                        </w:rPr>
+                        <m:t>2</m:t>
+                      </m:r>
+                    </m:sup>
+                  </m:sSup>
+                  <m:r>
+                    <w:rPr>
+                      <w:rFonts w:ascii="Cambria Math" w:hAnsi="Cambria Math" w:cstheme="majorHAnsi"/>
+                      <w:sz w:val="24"/>
+                      <w:szCs w:val="24"/>
+                    </w:rPr>
+                    <m:t>+Δ</m:t>
+                  </m:r>
+                  <m:sSup>
+                    <m:sSupPr>
+                      <m:ctrlPr>
+                        <w:rPr>
+                          <w:rFonts w:ascii="Cambria Math" w:hAnsi="Cambria Math" w:cstheme="majorHAnsi"/>
+                          <w:i/>
+                          <w:sz w:val="24"/>
+                          <w:szCs w:val="24"/>
+                        </w:rPr>
+                      </m:ctrlPr>
+                    </m:sSupPr>
+                    <m:e>
+                      <m:r>
+                        <w:rPr>
+                          <w:rFonts w:ascii="Cambria Math" w:hAnsi="Cambria Math" w:cstheme="majorHAnsi"/>
+                          <w:sz w:val="24"/>
+                          <w:szCs w:val="24"/>
+                        </w:rPr>
+                        <m:t>y</m:t>
+                      </m:r>
+                    </m:e>
+                    <m:sup>
+                      <m:r>
+                        <w:rPr>
+                          <w:rFonts w:ascii="Cambria Math" w:hAnsi="Cambria Math" w:cstheme="majorHAnsi"/>
+                          <w:sz w:val="24"/>
+                          <w:szCs w:val="24"/>
+                        </w:rPr>
+                        <m:t>2</m:t>
+                      </m:r>
+                    </m:sup>
+                  </m:sSup>
+                </m:num>
+                <m:den>
+                  <m:r>
+                    <w:rPr>
+                      <w:rFonts w:ascii="Cambria Math" w:hAnsi="Cambria Math" w:cstheme="majorHAnsi"/>
+                      <w:sz w:val="24"/>
+                      <w:szCs w:val="24"/>
+                    </w:rPr>
+                    <m:t>α</m:t>
+                  </m:r>
+                </m:den>
+              </m:f>
+            </m:oMath>
+            <w:r>
+              <w:rPr>
+                <w:rFonts w:asciiTheme="majorHAnsi" w:eastAsiaTheme="minorEastAsia" w:hAnsiTheme="majorHAnsi" w:cstheme="majorHAnsi"/>
+                <w:sz w:val="24"/>
+                <w:szCs w:val="24"/>
+              </w:rPr>
+              <w:t xml:space="preserve">. O valor encontrado foi </w:t>
+            </w:r>
+            <w:r>
+              <w:rPr>
+                <w:rFonts w:asciiTheme="majorHAnsi" w:eastAsiaTheme="minorEastAsia" w:hAnsiTheme="majorHAnsi" w:cstheme="majorHAnsi"/>
+                <w:sz w:val="24"/>
+                <w:szCs w:val="24"/>
+              </w:rPr>
+              <w:t>26.3</w:t>
+            </w:r>
+            <w:r>
+              <w:rPr>
+                <w:rFonts w:asciiTheme="majorHAnsi" w:eastAsiaTheme="minorEastAsia" w:hAnsiTheme="majorHAnsi" w:cstheme="majorHAnsi"/>
+                <w:sz w:val="24"/>
+                <w:szCs w:val="24"/>
+              </w:rPr>
+              <w:t>25 segundos.</w:t>
+            </w:r>
           </w:p>
         </w:tc>
       </w:tr>
@@ -1921,7 +2135,39 @@
                 <w:sz w:val="24"/>
                 <w:szCs w:val="24"/>
               </w:rPr>
-              <w:t>A temperatura do ponto indicado ao lado é de aproximadamente 56,25°C após 862,34 segundos, o tempo necessário para atingir a convergência.</w:t>
+              <w:t xml:space="preserve">A temperatura do ponto indicado ao lado é de aproximadamente </w:t>
+            </w:r>
+            <w:r>
+              <w:rPr>
+                <w:rFonts w:asciiTheme="majorHAnsi" w:hAnsiTheme="majorHAnsi" w:cstheme="majorHAnsi"/>
+                <w:sz w:val="24"/>
+                <w:szCs w:val="24"/>
+              </w:rPr>
+              <w:t>56,25</w:t>
+            </w:r>
+            <w:r>
+              <w:rPr>
+                <w:rFonts w:asciiTheme="majorHAnsi" w:hAnsiTheme="majorHAnsi" w:cstheme="majorHAnsi"/>
+                <w:sz w:val="24"/>
+                <w:szCs w:val="24"/>
+              </w:rPr>
+              <w:t xml:space="preserve">°C após </w:t>
+            </w:r>
+            <w:r>
+              <w:rPr>
+                <w:rFonts w:asciiTheme="majorHAnsi" w:hAnsiTheme="majorHAnsi" w:cstheme="majorHAnsi"/>
+                <w:sz w:val="24"/>
+                <w:szCs w:val="24"/>
+              </w:rPr>
+              <w:t>1140,4</w:t>
+            </w:r>
+            <w:r>
+              <w:rPr>
+                <w:rFonts w:asciiTheme="majorHAnsi" w:hAnsiTheme="majorHAnsi" w:cstheme="majorHAnsi"/>
+                <w:sz w:val="24"/>
+                <w:szCs w:val="24"/>
+              </w:rPr>
+              <w:t xml:space="preserve"> segundos, o tempo necessário para atingir a convergência.</w:t>
             </w:r>
           </w:p>
         </w:tc>
@@ -4800,7 +5046,7 @@
 </file>
 
 <file path=customXml/itemProps2.xml><?xml version="1.0" encoding="utf-8"?>
-<ds:datastoreItem xmlns:ds="http://schemas.openxmlformats.org/officeDocument/2006/customXml" ds:itemID="{AE1FEA54-9FCE-4448-BBDC-71B452D16B1C}">
+<ds:datastoreItem xmlns:ds="http://schemas.openxmlformats.org/officeDocument/2006/customXml" ds:itemID="{E6338696-25C0-469B-AA49-B5860E292BA4}">
   <ds:schemaRefs>
     <ds:schemaRef ds:uri="http://schemas.openxmlformats.org/officeDocument/2006/bibliography"/>
   </ds:schemaRefs>

</xml_diff>